<commit_message>
Add changes to acount accesses, not servers
Modify counter and test so that we count accesses by client from subnet masks rather than client hosts.
</commit_message>
<xml_diff>
--- a/dev-topics-codingexams/dev-topics-liveramp-bitsearch/documentation/TDD_Works.docx
+++ b/dev-topics-codingexams/dev-topics-liveramp-bitsearch/documentation/TDD_Works.docx
@@ -18,10 +18,16 @@
     </w:p>
     <w:p>
       <w:pPr>
-        <w:spacing w:line="240" w:lineRule="auto"/>
-      </w:pPr>
-      <w:r>
-        <w:t>The Engineering interviewing process, when exploring white-board algorithm implementations, often reveals aspects of engineering not considered by</w:t>
+        <w:spacing w:after="0" w:line="240" w:lineRule="auto"/>
+      </w:pPr>
+      <w:r>
+        <w:t xml:space="preserve">The </w:t>
+      </w:r>
+      <w:r>
+        <w:t xml:space="preserve">current </w:t>
+      </w:r>
+      <w:r>
+        <w:t>Engineering interviewing process, when exploring white-board algorithm implementations, often reveals aspects of engineering not considered by</w:t>
       </w:r>
       <w:r>
         <w:t xml:space="preserve"> either</w:t>
@@ -45,7 +51,22 @@
         <w:t>:</w:t>
       </w:r>
       <w:r>
-        <w:t xml:space="preserve"> a lack of testing approach when white boarding</w:t>
+        <w:t xml:space="preserve"> a lack of testing approach </w:t>
+      </w:r>
+      <w:r>
+        <w:t xml:space="preserve">(e.g., </w:t>
+      </w:r>
+      <w:r>
+        <w:rPr>
+          <w:i/>
+        </w:rPr>
+        <w:t>TDD</w:t>
+      </w:r>
+      <w:r>
+        <w:t xml:space="preserve">) </w:t>
+      </w:r>
+      <w:r>
+        <w:t>when white boarding</w:t>
       </w:r>
       <w:r>
         <w:t>,</w:t>
@@ -57,12 +78,20 @@
         <w:t xml:space="preserve"> sometimes</w:t>
       </w:r>
       <w:r>
+        <w:t xml:space="preserve"> limited discussion of</w:t>
+      </w:r>
+      <w:r>
         <w:t xml:space="preserve"> performance considerations.</w:t>
       </w:r>
     </w:p>
     <w:p>
       <w:pPr>
-        <w:spacing w:line="240" w:lineRule="auto"/>
+        <w:spacing w:after="0" w:line="240" w:lineRule="auto"/>
+      </w:pPr>
+    </w:p>
+    <w:p>
+      <w:pPr>
+        <w:spacing w:after="0" w:line="240" w:lineRule="auto"/>
       </w:pPr>
       <w:r>
         <w:t>I would like to use a recent</w:t>
@@ -77,7 +106,19 @@
         <w:t xml:space="preserve"> </w:t>
       </w:r>
       <w:r>
-        <w:t>We will first review the design session interactions.</w:t>
+        <w:t xml:space="preserve">We will first review </w:t>
+      </w:r>
+      <w:r>
+        <w:t xml:space="preserve">the design session interactions, briefly consider performance implications, and finally consider </w:t>
+      </w:r>
+      <w:r>
+        <w:rPr>
+          <w:i/>
+        </w:rPr>
+        <w:t>TDD</w:t>
+      </w:r>
+      <w:r>
+        <w:t xml:space="preserve"> aspects. You can jump ahead to the TDD discussion by jumping to title “XXXXX” below.</w:t>
       </w:r>
     </w:p>
     <w:p>
@@ -86,6 +127,9 @@
         <w:spacing w:line="240" w:lineRule="auto"/>
       </w:pPr>
       <w:r>
+        <w:t xml:space="preserve">The </w:t>
+      </w:r>
+      <w:r>
         <w:t>Initial</w:t>
       </w:r>
       <w:r>
@@ -127,43 +171,74 @@
     </w:p>
     <w:p>
       <w:pPr>
+        <w:spacing w:after="0" w:line="240" w:lineRule="auto"/>
+      </w:pPr>
+      <w:r>
+        <w:t xml:space="preserve">Use an In-Memory data grid to record </w:t>
+      </w:r>
+      <w:r>
+        <w:t xml:space="preserve">client references </w:t>
+      </w:r>
+      <w:r>
+        <w:t>(</w:t>
+      </w:r>
+      <w:r>
+        <w:t>[</w:t>
+      </w:r>
+      <w:r>
+        <w:t>Client-</w:t>
+      </w:r>
+      <w:r>
+        <w:t>URL, Access Count</w:t>
+      </w:r>
+      <w:r>
+        <w:t>]</w:t>
+      </w:r>
+      <w:r>
+        <w:t xml:space="preserve"> pairs.</w:t>
+      </w:r>
+      <w:r>
+        <w:t>)</w:t>
+      </w:r>
+      <w:r>
+        <w:t xml:space="preserve"> A Data Grid platform offers a mechanism to store counts as necessary, and handles both distributing counting across monitored servers, and an aggregated view of the counts.</w:t>
+      </w:r>
+      <w:r>
+        <w:t xml:space="preserve"> The platforms support complex queries as well</w:t>
+      </w:r>
+      <w:r>
+        <w:t>. Please review reference #1 for a background on Data Grid platforms.</w:t>
+      </w:r>
+    </w:p>
+    <w:p>
+      <w:pPr>
+        <w:pStyle w:val="Heading2"/>
+      </w:pPr>
+      <w:r>
+        <w:t xml:space="preserve">The </w:t>
+      </w:r>
+      <w:r>
+        <w:t>Modified Problem</w:t>
+      </w:r>
+    </w:p>
+    <w:p>
+      <w:pPr>
         <w:spacing w:line="240" w:lineRule="auto"/>
       </w:pPr>
       <w:r>
-        <w:t xml:space="preserve">Use an In-Memory data grid to record </w:t>
-      </w:r>
-      <w:r>
-        <w:t xml:space="preserve">client references </w:t>
-      </w:r>
-      <w:r>
-        <w:t>(</w:t>
-      </w:r>
-      <w:r>
-        <w:t>[</w:t>
-      </w:r>
-      <w:r>
-        <w:t>Client-</w:t>
-      </w:r>
-      <w:r>
-        <w:t>URL, Access Count</w:t>
-      </w:r>
-      <w:r>
-        <w:t>]</w:t>
-      </w:r>
-      <w:r>
-        <w:t xml:space="preserve"> pairs.</w:t>
-      </w:r>
-      <w:r>
-        <w:t>)</w:t>
-      </w:r>
-      <w:r>
-        <w:t xml:space="preserve"> A Data Grid platform offers a mechanism to store counts as necessary, and handles both distributing counting across monitored servers, and an aggregated view of the counts.</w:t>
-      </w:r>
-      <w:r>
-        <w:t xml:space="preserve"> The platforms support complex queries as well</w:t>
-      </w:r>
-      <w:r>
-        <w:t>. Please review reference #1 for a background on Data Grid platforms.</w:t>
+        <w:t xml:space="preserve">Imagine we have a single server and </w:t>
+      </w:r>
+      <w:r>
+        <w:t xml:space="preserve">we </w:t>
+      </w:r>
+      <w:r>
+        <w:t>must provide our own solution. What would be an appropriate data structure to s</w:t>
+      </w:r>
+      <w:r>
+        <w:t>tore client URL and access counts? How might we que</w:t>
+      </w:r>
+      <w:r>
+        <w:t>ry for subnet usage accounts? A subnet is a group of 32 bit client IPs beginning with the same bit pattern. Please see reference #2 for an explanation of subnets.</w:t>
       </w:r>
     </w:p>
     <w:p>
@@ -171,30 +246,109 @@
         <w:pStyle w:val="Heading2"/>
       </w:pPr>
       <w:r>
-        <w:t xml:space="preserve">The </w:t>
-      </w:r>
-      <w:r>
-        <w:t>Modified Problem</w:t>
-      </w:r>
+        <w:t>White Board Solution</w:t>
+      </w:r>
+    </w:p>
+    <w:p>
+      <w:pPr>
+        <w:spacing w:after="0" w:line="240" w:lineRule="auto"/>
+      </w:pPr>
+      <w:r>
+        <w:t xml:space="preserve">We would record the client URL references in a </w:t>
+      </w:r>
+      <w:proofErr w:type="spellStart"/>
+      <w:r>
+        <w:rPr>
+          <w:b/>
+          <w:i/>
+        </w:rPr>
+        <w:t>HashMap</w:t>
+      </w:r>
+      <w:proofErr w:type="spellEnd"/>
+      <w:r>
+        <w:t xml:space="preserve"> that used the 32 bit URL as a key and kept the access counts as the value associated with the client URL.</w:t>
+      </w:r>
+      <w:r>
+        <w:t xml:space="preserve"> We would obtain the subnet counts with this process:</w:t>
+      </w:r>
+    </w:p>
+    <w:p>
+      <w:pPr>
+        <w:pStyle w:val="ListParagraph"/>
+        <w:numPr>
+          <w:ilvl w:val="0"/>
+          <w:numId w:val="3"/>
+        </w:numPr>
+        <w:spacing w:after="0" w:line="240" w:lineRule="auto"/>
+      </w:pPr>
+      <w:proofErr w:type="spellStart"/>
+      <w:r>
+        <w:t>Xxxxxx</w:t>
+      </w:r>
+      <w:proofErr w:type="spellEnd"/>
+    </w:p>
+    <w:p>
+      <w:pPr>
+        <w:pStyle w:val="ListParagraph"/>
+        <w:numPr>
+          <w:ilvl w:val="0"/>
+          <w:numId w:val="3"/>
+        </w:numPr>
+        <w:spacing w:after="0" w:line="240" w:lineRule="auto"/>
+      </w:pPr>
+      <w:proofErr w:type="spellStart"/>
+      <w:r>
+        <w:t>Yyyyyy</w:t>
+      </w:r>
+      <w:proofErr w:type="spellEnd"/>
+    </w:p>
+    <w:p>
+      <w:pPr>
+        <w:pStyle w:val="ListParagraph"/>
+        <w:numPr>
+          <w:ilvl w:val="0"/>
+          <w:numId w:val="3"/>
+        </w:numPr>
+        <w:spacing w:after="0" w:line="240" w:lineRule="auto"/>
+      </w:pPr>
+      <w:proofErr w:type="spellStart"/>
+      <w:r>
+        <w:t>Zzzzzzz</w:t>
+      </w:r>
+      <w:proofErr w:type="spellEnd"/>
+    </w:p>
+    <w:p>
+      <w:pPr>
+        <w:pStyle w:val="ListParagraph"/>
+        <w:numPr>
+          <w:ilvl w:val="0"/>
+          <w:numId w:val="3"/>
+        </w:numPr>
+        <w:spacing w:after="0" w:line="240" w:lineRule="auto"/>
+      </w:pPr>
+      <w:proofErr w:type="spellStart"/>
+      <w:r>
+        <w:t>wwwww</w:t>
+      </w:r>
+      <w:proofErr w:type="spellEnd"/>
+    </w:p>
+    <w:p>
+      <w:pPr>
+        <w:spacing w:after="0" w:line="240" w:lineRule="auto"/>
+      </w:pPr>
     </w:p>
     <w:p>
       <w:pPr>
         <w:spacing w:line="240" w:lineRule="auto"/>
       </w:pPr>
       <w:r>
-        <w:t xml:space="preserve">Imagine we have a single server and </w:t>
-      </w:r>
-      <w:r>
-        <w:t xml:space="preserve">we </w:t>
-      </w:r>
-      <w:r>
-        <w:t>must provide our own solution. What would be an appropriate data structure to s</w:t>
-      </w:r>
-      <w:r>
-        <w:t>tore client URL and access counts? How might we que</w:t>
-      </w:r>
-      <w:r>
-        <w:t>ry for subnet usage accounts? A subnet is a group of 32 bit client IPs beginning with the same bit pattern. Please see reference #2 for an explanation of subnets.</w:t>
+        <w:t>Please see reference #3 for the detailed code</w:t>
+      </w:r>
+      <w:r>
+        <w:t xml:space="preserve"> implementing the flow description above</w:t>
+      </w:r>
+      <w:r>
+        <w:t>.</w:t>
       </w:r>
     </w:p>
     <w:p>
@@ -267,7 +421,6 @@
         <w:spacing w:after="0" w:line="240" w:lineRule="auto"/>
       </w:pPr>
       <w:r>
-        <w:lastRenderedPageBreak/>
         <w:t>An i</w:t>
       </w:r>
       <w:r>
@@ -293,11 +446,6 @@
     </w:p>
     <w:p>
       <w:pPr>
-        <w:spacing w:after="0" w:line="240" w:lineRule="auto"/>
-      </w:pPr>
-    </w:p>
-    <w:p>
-      <w:pPr>
         <w:pStyle w:val="ListParagraph"/>
         <w:numPr>
           <w:ilvl w:val="0"/>
@@ -306,7 +454,13 @@
         <w:spacing w:after="0" w:line="240" w:lineRule="auto"/>
       </w:pPr>
       <w:r>
-        <w:t xml:space="preserve">Subnet explanation: </w:t>
+        <w:t xml:space="preserve">Subnet </w:t>
+      </w:r>
+      <w:r>
+        <w:t xml:space="preserve">of IP </w:t>
+      </w:r>
+      <w:r>
+        <w:t xml:space="preserve">explanation: </w:t>
       </w:r>
       <w:hyperlink r:id="rId7" w:history="1">
         <w:r>
@@ -330,15 +484,52 @@
         <w:spacing w:after="0" w:line="240" w:lineRule="auto"/>
       </w:pPr>
       <w:r>
-        <w:t xml:space="preserve"> GitHub code repository for this article: </w:t>
-      </w:r>
-      <w:proofErr w:type="spellStart"/>
-      <w:r>
-        <w:t>xxxxxxxx</w:t>
-      </w:r>
-      <w:proofErr w:type="spellEnd"/>
-      <w:r>
-        <w:t>.</w:t>
+        <w:t xml:space="preserve"> GitHub code repository </w:t>
+      </w:r>
+      <w:r>
+        <w:t xml:space="preserve">parent </w:t>
+      </w:r>
+      <w:r>
+        <w:t>for this article</w:t>
+      </w:r>
+      <w:r>
+        <w:t xml:space="preserve"> (and others) is</w:t>
+      </w:r>
+      <w:r>
+        <w:t xml:space="preserve">: </w:t>
+      </w:r>
+      <w:hyperlink r:id="rId8" w:history="1">
+        <w:proofErr w:type="gramStart"/>
+        <w:r>
+          <w:rPr>
+            <w:rStyle w:val="Hyperlink"/>
+          </w:rPr>
+          <w:t>https://github.com/DonaldET/DemoDev</w:t>
+        </w:r>
+      </w:hyperlink>
+      <w:r>
+        <w:t>,</w:t>
+      </w:r>
+      <w:proofErr w:type="gramEnd"/>
+      <w:r>
+        <w:t xml:space="preserve"> and the topic </w:t>
+      </w:r>
+      <w:r>
+        <w:t xml:space="preserve">of this article is </w:t>
+      </w:r>
+      <w:r>
+        <w:t xml:space="preserve">based at </w:t>
+      </w:r>
+      <w:hyperlink r:id="rId9" w:history="1">
+        <w:r>
+          <w:rPr>
+            <w:rStyle w:val="Hyperlink"/>
+          </w:rPr>
+          <w:t>https://github.com/DonaldET/DemoDev/tree/master/dev-topics-codingexams/dev-topics-liveramp-bitsearch</w:t>
+        </w:r>
+      </w:hyperlink>
+      <w:r>
+        <w:t xml:space="preserve">. </w:t>
       </w:r>
     </w:p>
     <w:p>
@@ -350,6 +541,9 @@
         </w:numPr>
         <w:spacing w:after="0" w:line="240" w:lineRule="auto"/>
       </w:pPr>
+      <w:r>
+        <w:t>sssss</w:t>
+      </w:r>
       <w:bookmarkStart w:id="0" w:name="_GoBack"/>
       <w:bookmarkEnd w:id="0"/>
     </w:p>
@@ -452,6 +646,92 @@
     </w:lvl>
   </w:abstractNum>
   <w:abstractNum w:abstractNumId="1">
+    <w:nsid w:val="0E0509F8"/>
+    <w:multiLevelType w:val="hybridMultilevel"/>
+    <w:tmpl w:val="3D72965A"/>
+    <w:lvl w:ilvl="0" w:tplc="04090015">
+      <w:start w:val="1"/>
+      <w:numFmt w:val="upperLetter"/>
+      <w:lvlText w:val="%1."/>
+      <w:lvlJc w:val="left"/>
+      <w:pPr>
+        <w:ind w:left="720" w:hanging="360"/>
+      </w:pPr>
+    </w:lvl>
+    <w:lvl w:ilvl="1" w:tplc="04090019" w:tentative="1">
+      <w:start w:val="1"/>
+      <w:numFmt w:val="lowerLetter"/>
+      <w:lvlText w:val="%2."/>
+      <w:lvlJc w:val="left"/>
+      <w:pPr>
+        <w:ind w:left="1440" w:hanging="360"/>
+      </w:pPr>
+    </w:lvl>
+    <w:lvl w:ilvl="2" w:tplc="0409001B" w:tentative="1">
+      <w:start w:val="1"/>
+      <w:numFmt w:val="lowerRoman"/>
+      <w:lvlText w:val="%3."/>
+      <w:lvlJc w:val="right"/>
+      <w:pPr>
+        <w:ind w:left="2160" w:hanging="180"/>
+      </w:pPr>
+    </w:lvl>
+    <w:lvl w:ilvl="3" w:tplc="0409000F" w:tentative="1">
+      <w:start w:val="1"/>
+      <w:numFmt w:val="decimal"/>
+      <w:lvlText w:val="%4."/>
+      <w:lvlJc w:val="left"/>
+      <w:pPr>
+        <w:ind w:left="2880" w:hanging="360"/>
+      </w:pPr>
+    </w:lvl>
+    <w:lvl w:ilvl="4" w:tplc="04090019" w:tentative="1">
+      <w:start w:val="1"/>
+      <w:numFmt w:val="lowerLetter"/>
+      <w:lvlText w:val="%5."/>
+      <w:lvlJc w:val="left"/>
+      <w:pPr>
+        <w:ind w:left="3600" w:hanging="360"/>
+      </w:pPr>
+    </w:lvl>
+    <w:lvl w:ilvl="5" w:tplc="0409001B" w:tentative="1">
+      <w:start w:val="1"/>
+      <w:numFmt w:val="lowerRoman"/>
+      <w:lvlText w:val="%6."/>
+      <w:lvlJc w:val="right"/>
+      <w:pPr>
+        <w:ind w:left="4320" w:hanging="180"/>
+      </w:pPr>
+    </w:lvl>
+    <w:lvl w:ilvl="6" w:tplc="0409000F" w:tentative="1">
+      <w:start w:val="1"/>
+      <w:numFmt w:val="decimal"/>
+      <w:lvlText w:val="%7."/>
+      <w:lvlJc w:val="left"/>
+      <w:pPr>
+        <w:ind w:left="5040" w:hanging="360"/>
+      </w:pPr>
+    </w:lvl>
+    <w:lvl w:ilvl="7" w:tplc="04090019" w:tentative="1">
+      <w:start w:val="1"/>
+      <w:numFmt w:val="lowerLetter"/>
+      <w:lvlText w:val="%8."/>
+      <w:lvlJc w:val="left"/>
+      <w:pPr>
+        <w:ind w:left="5760" w:hanging="360"/>
+      </w:pPr>
+    </w:lvl>
+    <w:lvl w:ilvl="8" w:tplc="0409001B" w:tentative="1">
+      <w:start w:val="1"/>
+      <w:numFmt w:val="lowerRoman"/>
+      <w:lvlText w:val="%9."/>
+      <w:lvlJc w:val="right"/>
+      <w:pPr>
+        <w:ind w:left="6480" w:hanging="180"/>
+      </w:pPr>
+    </w:lvl>
+  </w:abstractNum>
+  <w:abstractNum w:abstractNumId="2">
     <w:nsid w:val="3D0A7A26"/>
     <w:multiLevelType w:val="hybridMultilevel"/>
     <w:tmpl w:val="985CA29C"/>
@@ -565,10 +845,13 @@
     </w:lvl>
   </w:abstractNum>
   <w:num w:numId="1">
-    <w:abstractNumId w:val="1"/>
+    <w:abstractNumId w:val="2"/>
   </w:num>
   <w:num w:numId="2">
     <w:abstractNumId w:val="0"/>
+  </w:num>
+  <w:num w:numId="3">
+    <w:abstractNumId w:val="1"/>
   </w:num>
 </w:numbering>
 </file>

</xml_diff>